<commit_message>
include template for ch 3 session
</commit_message>
<xml_diff>
--- a/Lecture_17042019/VizNotes.docx
+++ b/Lecture_17042019/VizNotes.docx
@@ -27,13 +27,13 @@
         <w:pStyle w:val="Author"/>
       </w:pPr>
       <w:r>
-        <w:t xml:space="preserve">Kieran</w:t>
-      </w:r>
-      <w:r>
-        <w:t xml:space="preserve"> </w:t>
-      </w:r>
-      <w:r>
-        <w:t xml:space="preserve">Healy</w:t>
+        <w:t xml:space="preserve">Tim</w:t>
+      </w:r>
+      <w:r>
+        <w:t xml:space="preserve"> </w:t>
+      </w:r>
+      <w:r>
+        <w:t xml:space="preserve">Riffe</w:t>
       </w:r>
     </w:p>
     <w:p>
@@ -74,7 +74,19 @@
         <w:t xml:space="preserve"> </w:t>
       </w:r>
       <w:r>
-        <w:t xml:space="preserve">(Princeton University Press, 2019). You can use it to take notes, write your code, and produce a good-looking, reproducible document that records the work you have done. At the very top of the file is a section of</w:t>
+        <w:t xml:space="preserve">(Princeton University Press, 2019), which will be the reference book used for the first half of the course</w:t>
+      </w:r>
+      <w:r>
+        <w:t xml:space="preserve"> </w:t>
+      </w:r>
+      <w:r>
+        <w:rPr>
+          <w:i/>
+        </w:rPr>
+        <w:t xml:space="preserve">Demographic Exploration and Discovery (with R)</w:t>
+      </w:r>
+      <w:r>
+        <w:t xml:space="preserve">. You can use it to take notes, write your code, and produce a good-looking, reproducible document that records the work you have done. This is a document that we will add to incrementally, live typing in class. My version won’t look like your version, but you’ll be able to sync with my version if you so desire. At the very top of the file is a section of</w:t>
       </w:r>
       <w:r>
         <w:t xml:space="preserve"> </w:t>
@@ -213,7 +225,66 @@
         <w:t xml:space="preserve"> </w:t>
       </w:r>
       <w:r>
-        <w:t xml:space="preserve">button a document will be generated that includes both content as well as the output of any embedded R code chunks within the document. A</w:t>
+        <w:t xml:space="preserve">button a document will be generated that includes both content as well as the output of any embedded R code chunks within the document. In class, I showed how you can knit to different output types:</w:t>
+      </w:r>
+      <w:r>
+        <w:t xml:space="preserve"> </w:t>
+      </w:r>
+      <w:r>
+        <w:rPr>
+          <w:rStyle w:val="VerbatimChar"/>
+        </w:rPr>
+        <w:t xml:space="preserve">.pdf</w:t>
+      </w:r>
+      <w:r>
+        <w:t xml:space="preserve">,</w:t>
+      </w:r>
+      <w:r>
+        <w:t xml:space="preserve"> </w:t>
+      </w:r>
+      <w:r>
+        <w:rPr>
+          <w:rStyle w:val="VerbatimChar"/>
+        </w:rPr>
+        <w:t xml:space="preserve">.docx</w:t>
+      </w:r>
+      <w:r>
+        <w:t xml:space="preserve">,</w:t>
+      </w:r>
+      <w:r>
+        <w:t xml:space="preserve"> </w:t>
+      </w:r>
+      <w:r>
+        <w:rPr>
+          <w:rStyle w:val="VerbatimChar"/>
+        </w:rPr>
+        <w:t xml:space="preserve">.html</w:t>
+      </w:r>
+      <w:r>
+        <w:t xml:space="preserve">. They format a bit differently each, but are a good starting point. You have control over their formatting, but I’ll not teach that in this course. We will be working in</w:t>
+      </w:r>
+      <w:r>
+        <w:t xml:space="preserve"> </w:t>
+      </w:r>
+      <w:r>
+        <w:rPr>
+          <w:rStyle w:val="VerbatimChar"/>
+        </w:rPr>
+        <w:t xml:space="preserve">.Rmd</w:t>
+      </w:r>
+      <w:r>
+        <w:t xml:space="preserve"> </w:t>
+      </w:r>
+      <w:r>
+        <w:t xml:space="preserve">documents for the sake of preserving our work and purging it of errors. After each session, I tidy up this document, adding notes, etc. You can take a look at it, and should tidy your own, which I guess is in your native language, whatever that happens to be.</w:t>
+      </w:r>
+    </w:p>
+    <w:p>
+      <w:pPr>
+        <w:pStyle w:val="BodyText"/>
+      </w:pPr>
+      <w:r>
+        <w:t xml:space="preserve">A</w:t>
       </w:r>
       <w:r>
         <w:t xml:space="preserve"> </w:t>
@@ -233,10 +304,281 @@
     </w:p>
     <w:p>
       <w:pPr>
+        <w:pStyle w:val="SourceCode"/>
+      </w:pPr>
+      <w:r>
+        <w:rPr>
+          <w:rStyle w:val="CommentTok"/>
+        </w:rPr>
+        <w:t xml:space="preserve"># here is a piece of code.</w:t>
+      </w:r>
+      <w:r>
+        <w:br w:type="textWrapping"/>
+      </w:r>
+      <w:r>
+        <w:rPr>
+          <w:rStyle w:val="CommentTok"/>
+        </w:rPr>
+        <w:t xml:space="preserve">#  Now this code chunk appears </w:t>
+      </w:r>
+      <w:r>
+        <w:br w:type="textWrapping"/>
+      </w:r>
+      <w:r>
+        <w:rPr>
+          <w:rStyle w:val="CommentTok"/>
+        </w:rPr>
+        <w:t xml:space="preserve">#  in the final document</w:t>
+      </w:r>
+      <w:r>
+        <w:br w:type="textWrapping"/>
+      </w:r>
+      <w:r>
+        <w:rPr>
+          <w:rStyle w:val="NormalTok"/>
+        </w:rPr>
+        <w:t xml:space="preserve">a &lt;-</w:t>
+      </w:r>
+      <w:r>
+        <w:rPr>
+          <w:rStyle w:val="StringTok"/>
+        </w:rPr>
+        <w:t xml:space="preserve"> </w:t>
+      </w:r>
+      <w:r>
+        <w:rPr>
+          <w:rStyle w:val="KeywordTok"/>
+        </w:rPr>
+        <w:t xml:space="preserve">c</w:t>
+      </w:r>
+      <w:r>
+        <w:rPr>
+          <w:rStyle w:val="NormalTok"/>
+        </w:rPr>
+        <w:t xml:space="preserve">(</w:t>
+      </w:r>
+      <w:r>
+        <w:rPr>
+          <w:rStyle w:val="DecValTok"/>
+        </w:rPr>
+        <w:t xml:space="preserve">1</w:t>
+      </w:r>
+      <w:r>
+        <w:rPr>
+          <w:rStyle w:val="NormalTok"/>
+        </w:rPr>
+        <w:t xml:space="preserve">,</w:t>
+      </w:r>
+      <w:r>
+        <w:rPr>
+          <w:rStyle w:val="DecValTok"/>
+        </w:rPr>
+        <w:t xml:space="preserve">2</w:t>
+      </w:r>
+      <w:r>
+        <w:rPr>
+          <w:rStyle w:val="NormalTok"/>
+        </w:rPr>
+        <w:t xml:space="preserve">,</w:t>
+      </w:r>
+      <w:r>
+        <w:rPr>
+          <w:rStyle w:val="DecValTok"/>
+        </w:rPr>
+        <w:t xml:space="preserve">3</w:t>
+      </w:r>
+      <w:r>
+        <w:rPr>
+          <w:rStyle w:val="NormalTok"/>
+        </w:rPr>
+        <w:t xml:space="preserve">)</w:t>
+      </w:r>
+      <w:r>
+        <w:br w:type="textWrapping"/>
+      </w:r>
+      <w:r>
+        <w:rPr>
+          <w:rStyle w:val="NormalTok"/>
+        </w:rPr>
+        <w:t xml:space="preserve">a</w:t>
+      </w:r>
+    </w:p>
+    <w:p>
+      <w:pPr>
+        <w:pStyle w:val="SourceCode"/>
+      </w:pPr>
+      <w:r>
+        <w:rPr>
+          <w:rStyle w:val="VerbatimChar"/>
+        </w:rPr>
+        <w:t xml:space="preserve">## [1] 1 2 3</w:t>
+      </w:r>
+    </w:p>
+    <w:p>
+      <w:pPr>
+        <w:pStyle w:val="SourceCode"/>
+      </w:pPr>
+      <w:r>
+        <w:rPr>
+          <w:rStyle w:val="CommentTok"/>
+        </w:rPr>
+        <w:t xml:space="preserve"># this is a different chunk of code</w:t>
+      </w:r>
+      <w:r>
+        <w:br w:type="textWrapping"/>
+      </w:r>
+      <w:r>
+        <w:rPr>
+          <w:rStyle w:val="CommentTok"/>
+        </w:rPr>
+        <w:t xml:space="preserve"># in this case just comments</w:t>
+      </w:r>
+    </w:p>
+    <w:p>
+      <w:pPr>
+        <w:pStyle w:val="FirstParagraph"/>
+      </w:pPr>
+      <w:r>
+        <w:t xml:space="preserve">Code chunks are delimited by three backticks (found to the left of the 1 key on US and UK keyboards) at the start and end. The opening backticks also have a pair of braces and the letter</w:t>
+      </w:r>
+      <w:r>
+        <w:t xml:space="preserve"> </w:t>
+      </w:r>
+      <w:r>
+        <w:rPr>
+          <w:rStyle w:val="VerbatimChar"/>
+        </w:rPr>
+        <w:t xml:space="preserve">r</w:t>
+      </w:r>
+      <w:r>
+        <w:t xml:space="preserve">, to indicate what language the chunk is written in. You write your code inside the code chunks. Write your notes and other material around them, as here.</w:t>
+      </w:r>
+    </w:p>
+    <w:p>
+      <w:pPr>
+        <w:pStyle w:val="Heading2"/>
+      </w:pPr>
+      <w:bookmarkStart w:id="23" w:name="before-you-begin"/>
+      <w:r>
+        <w:t xml:space="preserve">Before you Begin</w:t>
+      </w:r>
+      <w:bookmarkEnd w:id="23"/>
+    </w:p>
+    <w:p>
+      <w:pPr>
+        <w:pStyle w:val="FirstParagraph"/>
+      </w:pPr>
+      <w:r>
+        <w:t xml:space="preserve">Before you get going with code in this and downstream sessions, please work through the installation steps outlines in the document</w:t>
+      </w:r>
+      <w:r>
+        <w:t xml:space="preserve"> </w:t>
+      </w:r>
+      <w:r>
+        <w:rPr>
+          <w:rStyle w:val="VerbatimChar"/>
+        </w:rPr>
+        <w:t xml:space="preserve">Lecture_03042019/Setup.pdf</w:t>
+      </w:r>
+      <w:r>
+        <w:t xml:space="preserve">, which you can find on the github site</w:t>
+      </w:r>
+      <w:r>
+        <w:t xml:space="preserve"> </w:t>
+      </w:r>
+      <w:hyperlink r:id="rId24">
+        <w:r>
+          <w:rPr>
+            <w:rStyle w:val="Hyperlink"/>
+          </w:rPr>
+          <w:t xml:space="preserve">https://github.com/timriffe/DemoED</w:t>
+        </w:r>
+      </w:hyperlink>
+      <w:r>
+        <w:t xml:space="preserve">.</w:t>
+      </w:r>
+    </w:p>
+    <w:p>
+      <w:pPr>
+        <w:pStyle w:val="Heading2"/>
+      </w:pPr>
+      <w:bookmarkStart w:id="25" w:name="set-up-your-project-and-load-libraries"/>
+      <w:r>
+        <w:t xml:space="preserve">Set Up Your Project and Load Libraries</w:t>
+      </w:r>
+      <w:bookmarkEnd w:id="25"/>
+    </w:p>
+    <w:p>
+      <w:pPr>
+        <w:pStyle w:val="FirstParagraph"/>
+      </w:pPr>
+      <w:r>
+        <w:t xml:space="preserve">In the first session we managed to get most things installed. If you need to catch up on that, look at</w:t>
+      </w:r>
+      <w:r>
+        <w:t xml:space="preserve"> </w:t>
+      </w:r>
+      <w:r>
+        <w:rPr>
+          <w:rStyle w:val="VerbatimChar"/>
+        </w:rPr>
+        <w:t xml:space="preserve">Setup.pdf</w:t>
+      </w:r>
+      <w:r>
+        <w:t xml:space="preserve"> </w:t>
+      </w:r>
+      <w:r>
+        <w:t xml:space="preserve">from the lecture folder</w:t>
+      </w:r>
+      <w:r>
+        <w:t xml:space="preserve"> </w:t>
+      </w:r>
+      <w:r>
+        <w:rPr>
+          <w:rStyle w:val="VerbatimChar"/>
+        </w:rPr>
+        <w:t xml:space="preserve">Lecture_03042019</w:t>
+      </w:r>
+      <w:r>
+        <w:t xml:space="preserve">. We will start using some of those packages already in this lesson. To begin we must load some libraries we will be using. If we do not load them, R will not be able to find the functions contained in these libraries. The tidyverse includes ggplot and other tools. We also load the</w:t>
+      </w:r>
+      <w:r>
+        <w:t xml:space="preserve"> </w:t>
+      </w:r>
+      <w:r>
+        <w:rPr>
+          <w:rStyle w:val="VerbatimChar"/>
+        </w:rPr>
+        <w:t xml:space="preserve">socviz</w:t>
+      </w:r>
+      <w:r>
+        <w:t xml:space="preserve"> </w:t>
+      </w:r>
+      <w:r>
+        <w:t xml:space="preserve">and</w:t>
+      </w:r>
+      <w:r>
+        <w:t xml:space="preserve"> </w:t>
+      </w:r>
+      <w:r>
+        <w:rPr>
+          <w:rStyle w:val="VerbatimChar"/>
+        </w:rPr>
+        <w:t xml:space="preserve">gapminder</w:t>
+      </w:r>
+      <w:r>
+        <w:t xml:space="preserve"> </w:t>
+      </w:r>
+      <w:r>
+        <w:t xml:space="preserve">libraries.</w:t>
+      </w:r>
+    </w:p>
+    <w:p>
+      <w:pPr>
         <w:pStyle w:val="BodyText"/>
       </w:pPr>
       <w:r>
-        <w:t xml:space="preserve">Code chunks are delimited by three backticks (found to the left of the 1 key on US and UK keyboards) at the start and end. The opening backticks also have a pair of braces and the letter</w:t>
+        <w:t xml:space="preserve">Notice that here, the braces at the start of the code chunk have some additional options set in them. There is the language,</w:t>
       </w:r>
       <w:r>
         <w:t xml:space="preserve"> </w:t>
@@ -248,25 +590,608 @@
         <w:t xml:space="preserve">r</w:t>
       </w:r>
       <w:r>
-        <w:t xml:space="preserve">, to indicate what language the chunk is written in. You write your code inside the code chunks. Write your notes and other material around them, as here.</w:t>
+        <w:t xml:space="preserve">, as before. This is required. Then there is the word</w:t>
+      </w:r>
+      <w:r>
+        <w:t xml:space="preserve"> </w:t>
+      </w:r>
+      <w:r>
+        <w:rPr>
+          <w:rStyle w:val="VerbatimChar"/>
+        </w:rPr>
+        <w:t xml:space="preserve">setup</w:t>
+      </w:r>
+      <w:r>
+        <w:t xml:space="preserve">, which is a label for your code chunk. Labels are useful to briefly say what the chunk does. Label names must be unique (no two chunks in the same document can have the same label) and cannot contain spaces. Then, after the comma, an option is set:</w:t>
+      </w:r>
+      <w:r>
+        <w:t xml:space="preserve"> </w:t>
+      </w:r>
+      <w:r>
+        <w:rPr>
+          <w:rStyle w:val="VerbatimChar"/>
+        </w:rPr>
+        <w:t xml:space="preserve">include=FALSE</w:t>
+      </w:r>
+      <w:r>
+        <w:t xml:space="preserve">. This tells R to run this code but not to include the output in the final document.</w:t>
+      </w:r>
+    </w:p>
+    <w:p>
+      <w:pPr>
+        <w:pStyle w:val="BodyText"/>
+      </w:pPr>
+      <w:r>
+        <w:t xml:space="preserve">When you click the</w:t>
+      </w:r>
+      <w:r>
+        <w:t xml:space="preserve"> </w:t>
+      </w:r>
+      <w:r>
+        <w:rPr>
+          <w:b/>
+        </w:rPr>
+        <w:t xml:space="preserve">Knit</w:t>
+      </w:r>
+      <w:r>
+        <w:t xml:space="preserve"> </w:t>
+      </w:r>
+      <w:r>
+        <w:t xml:space="preserve">button a document will be generated that includes both content as well as the output of any embedded R code chunks within the document. You can embed an R code chunk like this:</w:t>
+      </w:r>
+    </w:p>
+    <w:p>
+      <w:pPr>
+        <w:pStyle w:val="SourceCode"/>
+      </w:pPr>
+      <w:r>
+        <w:rPr>
+          <w:rStyle w:val="CommentTok"/>
+        </w:rPr>
+        <w:t xml:space="preserve"># this just renders the object gapminder in the console</w:t>
+      </w:r>
+      <w:r>
+        <w:br w:type="textWrapping"/>
+      </w:r>
+      <w:r>
+        <w:rPr>
+          <w:rStyle w:val="NormalTok"/>
+        </w:rPr>
+        <w:t xml:space="preserve">gapminder</w:t>
+      </w:r>
+    </w:p>
+    <w:p>
+      <w:pPr>
+        <w:pStyle w:val="SourceCode"/>
+      </w:pPr>
+      <w:r>
+        <w:rPr>
+          <w:rStyle w:val="VerbatimChar"/>
+        </w:rPr>
+        <w:t xml:space="preserve">## # A tibble: 1,704 x 6</w:t>
+      </w:r>
+      <w:r>
+        <w:br w:type="textWrapping"/>
+      </w:r>
+      <w:r>
+        <w:rPr>
+          <w:rStyle w:val="VerbatimChar"/>
+        </w:rPr>
+        <w:t xml:space="preserve">##    country     continent  year lifeExp      pop gdpPercap</w:t>
+      </w:r>
+      <w:r>
+        <w:br w:type="textWrapping"/>
+      </w:r>
+      <w:r>
+        <w:rPr>
+          <w:rStyle w:val="VerbatimChar"/>
+        </w:rPr>
+        <w:t xml:space="preserve">##    &lt;fct&gt;       &lt;fct&gt;     &lt;int&gt;   &lt;dbl&gt;    &lt;int&gt;     &lt;dbl&gt;</w:t>
+      </w:r>
+      <w:r>
+        <w:br w:type="textWrapping"/>
+      </w:r>
+      <w:r>
+        <w:rPr>
+          <w:rStyle w:val="VerbatimChar"/>
+        </w:rPr>
+        <w:t xml:space="preserve">##  1 Afghanistan Asia       1952    28.8  8425333      779.</w:t>
+      </w:r>
+      <w:r>
+        <w:br w:type="textWrapping"/>
+      </w:r>
+      <w:r>
+        <w:rPr>
+          <w:rStyle w:val="VerbatimChar"/>
+        </w:rPr>
+        <w:t xml:space="preserve">##  2 Afghanistan Asia       1957    30.3  9240934      821.</w:t>
+      </w:r>
+      <w:r>
+        <w:br w:type="textWrapping"/>
+      </w:r>
+      <w:r>
+        <w:rPr>
+          <w:rStyle w:val="VerbatimChar"/>
+        </w:rPr>
+        <w:t xml:space="preserve">##  3 Afghanistan Asia       1962    32.0 10267083      853.</w:t>
+      </w:r>
+      <w:r>
+        <w:br w:type="textWrapping"/>
+      </w:r>
+      <w:r>
+        <w:rPr>
+          <w:rStyle w:val="VerbatimChar"/>
+        </w:rPr>
+        <w:t xml:space="preserve">##  4 Afghanistan Asia       1967    34.0 11537966      836.</w:t>
+      </w:r>
+      <w:r>
+        <w:br w:type="textWrapping"/>
+      </w:r>
+      <w:r>
+        <w:rPr>
+          <w:rStyle w:val="VerbatimChar"/>
+        </w:rPr>
+        <w:t xml:space="preserve">##  5 Afghanistan Asia       1972    36.1 13079460      740.</w:t>
+      </w:r>
+      <w:r>
+        <w:br w:type="textWrapping"/>
+      </w:r>
+      <w:r>
+        <w:rPr>
+          <w:rStyle w:val="VerbatimChar"/>
+        </w:rPr>
+        <w:t xml:space="preserve">##  6 Afghanistan Asia       1977    38.4 14880372      786.</w:t>
+      </w:r>
+      <w:r>
+        <w:br w:type="textWrapping"/>
+      </w:r>
+      <w:r>
+        <w:rPr>
+          <w:rStyle w:val="VerbatimChar"/>
+        </w:rPr>
+        <w:t xml:space="preserve">##  7 Afghanistan Asia       1982    39.9 12881816      978.</w:t>
+      </w:r>
+      <w:r>
+        <w:br w:type="textWrapping"/>
+      </w:r>
+      <w:r>
+        <w:rPr>
+          <w:rStyle w:val="VerbatimChar"/>
+        </w:rPr>
+        <w:t xml:space="preserve">##  8 Afghanistan Asia       1987    40.8 13867957      852.</w:t>
+      </w:r>
+      <w:r>
+        <w:br w:type="textWrapping"/>
+      </w:r>
+      <w:r>
+        <w:rPr>
+          <w:rStyle w:val="VerbatimChar"/>
+        </w:rPr>
+        <w:t xml:space="preserve">##  9 Afghanistan Asia       1992    41.7 16317921      649.</w:t>
+      </w:r>
+      <w:r>
+        <w:br w:type="textWrapping"/>
+      </w:r>
+      <w:r>
+        <w:rPr>
+          <w:rStyle w:val="VerbatimChar"/>
+        </w:rPr>
+        <w:t xml:space="preserve">## 10 Afghanistan Asia       1997    41.8 22227415      635.</w:t>
+      </w:r>
+      <w:r>
+        <w:br w:type="textWrapping"/>
+      </w:r>
+      <w:r>
+        <w:rPr>
+          <w:rStyle w:val="VerbatimChar"/>
+        </w:rPr>
+        <w:t xml:space="preserve">## # … with 1,694 more rows</w:t>
+      </w:r>
+    </w:p>
+    <w:p>
+      <w:pPr>
+        <w:pStyle w:val="FirstParagraph"/>
+      </w:pPr>
+      <w:r>
+        <w:t xml:space="preserve">The remainder of this document contains the chapter headings for the book, and an empty code chunk in each section to get you started. Try knitting this document now by clicking the</w:t>
+      </w:r>
+      <w:r>
+        <w:t xml:space="preserve"> </w:t>
+      </w:r>
+      <w:r>
+        <w:t xml:space="preserve">“</w:t>
+      </w:r>
+      <w:r>
+        <w:t xml:space="preserve">Knit</w:t>
+      </w:r>
+      <w:r>
+        <w:t xml:space="preserve">”</w:t>
+      </w:r>
+      <w:r>
+        <w:t xml:space="preserve"> </w:t>
+      </w:r>
+      <w:r>
+        <w:t xml:space="preserve">button in the RStudio toolbar, or choosing File &gt; Knit Document from the RStudio menu.</w:t>
       </w:r>
     </w:p>
     <w:p>
       <w:pPr>
         <w:pStyle w:val="Heading2"/>
       </w:pPr>
-      <w:bookmarkStart w:id="23" w:name="before-you-begin"/>
-      <w:r>
-        <w:t xml:space="preserve">Before you Begin</w:t>
-      </w:r>
-      <w:bookmarkEnd w:id="23"/>
+      <w:bookmarkStart w:id="26" w:name="everything-has-names"/>
+      <w:r>
+        <w:t xml:space="preserve">everything has names</w:t>
+      </w:r>
+      <w:bookmarkEnd w:id="26"/>
     </w:p>
     <w:p>
       <w:pPr>
         <w:pStyle w:val="FirstParagraph"/>
       </w:pPr>
       <w:r>
-        <w:t xml:space="preserve">To install the tidyverse, make sure you have an Internet connection. Then</w:t>
+        <w:t xml:space="preserve">Here some first words on names, objects, and functions.</w:t>
+      </w:r>
+    </w:p>
+    <w:p>
+      <w:pPr>
+        <w:pStyle w:val="SourceCode"/>
+      </w:pPr>
+      <w:r>
+        <w:rPr>
+          <w:rStyle w:val="NormalTok"/>
+        </w:rPr>
+        <w:t xml:space="preserve">my_numbers &lt;-</w:t>
+      </w:r>
+      <w:r>
+        <w:rPr>
+          <w:rStyle w:val="StringTok"/>
+        </w:rPr>
+        <w:t xml:space="preserve"> </w:t>
+      </w:r>
+      <w:r>
+        <w:rPr>
+          <w:rStyle w:val="KeywordTok"/>
+        </w:rPr>
+        <w:t xml:space="preserve">c</w:t>
+      </w:r>
+      <w:r>
+        <w:rPr>
+          <w:rStyle w:val="NormalTok"/>
+        </w:rPr>
+        <w:t xml:space="preserve">(</w:t>
+      </w:r>
+      <w:r>
+        <w:rPr>
+          <w:rStyle w:val="DecValTok"/>
+        </w:rPr>
+        <w:t xml:space="preserve">1</w:t>
+      </w:r>
+      <w:r>
+        <w:rPr>
+          <w:rStyle w:val="NormalTok"/>
+        </w:rPr>
+        <w:t xml:space="preserve">,</w:t>
+      </w:r>
+      <w:r>
+        <w:rPr>
+          <w:rStyle w:val="DecValTok"/>
+        </w:rPr>
+        <w:t xml:space="preserve">2</w:t>
+      </w:r>
+      <w:r>
+        <w:rPr>
+          <w:rStyle w:val="NormalTok"/>
+        </w:rPr>
+        <w:t xml:space="preserve">,</w:t>
+      </w:r>
+      <w:r>
+        <w:rPr>
+          <w:rStyle w:val="DecValTok"/>
+        </w:rPr>
+        <w:t xml:space="preserve">3</w:t>
+      </w:r>
+      <w:r>
+        <w:rPr>
+          <w:rStyle w:val="NormalTok"/>
+        </w:rPr>
+        <w:t xml:space="preserve">,</w:t>
+      </w:r>
+      <w:r>
+        <w:rPr>
+          <w:rStyle w:val="DecValTok"/>
+        </w:rPr>
+        <w:t xml:space="preserve">4</w:t>
+      </w:r>
+      <w:r>
+        <w:rPr>
+          <w:rStyle w:val="NormalTok"/>
+        </w:rPr>
+        <w:t xml:space="preserve">,</w:t>
+      </w:r>
+      <w:r>
+        <w:rPr>
+          <w:rStyle w:val="DecValTok"/>
+        </w:rPr>
+        <w:t xml:space="preserve">5</w:t>
+      </w:r>
+      <w:r>
+        <w:rPr>
+          <w:rStyle w:val="NormalTok"/>
+        </w:rPr>
+        <w:t xml:space="preserve">)</w:t>
+      </w:r>
+      <w:r>
+        <w:br w:type="textWrapping"/>
+      </w:r>
+      <w:r>
+        <w:rPr>
+          <w:rStyle w:val="NormalTok"/>
+        </w:rPr>
+        <w:t xml:space="preserve">my_numbers</w:t>
+      </w:r>
+    </w:p>
+    <w:p>
+      <w:pPr>
+        <w:pStyle w:val="SourceCode"/>
+      </w:pPr>
+      <w:r>
+        <w:rPr>
+          <w:rStyle w:val="VerbatimChar"/>
+        </w:rPr>
+        <w:t xml:space="preserve">## [1] 1 2 3 4 5</w:t>
+      </w:r>
+    </w:p>
+    <w:p>
+      <w:pPr>
+        <w:pStyle w:val="SourceCode"/>
+      </w:pPr>
+      <w:r>
+        <w:rPr>
+          <w:rStyle w:val="CommentTok"/>
+        </w:rPr>
+        <w:t xml:space="preserve"># mean is a named function (all functions have names)</w:t>
+      </w:r>
+      <w:r>
+        <w:br w:type="textWrapping"/>
+      </w:r>
+      <w:r>
+        <w:rPr>
+          <w:rStyle w:val="CommentTok"/>
+        </w:rPr>
+        <w:t xml:space="preserve"># I can get the mean of my numbers by feeding them in</w:t>
+      </w:r>
+      <w:r>
+        <w:br w:type="textWrapping"/>
+      </w:r>
+      <w:r>
+        <w:rPr>
+          <w:rStyle w:val="KeywordTok"/>
+        </w:rPr>
+        <w:t xml:space="preserve">mean</w:t>
+      </w:r>
+      <w:r>
+        <w:rPr>
+          <w:rStyle w:val="NormalTok"/>
+        </w:rPr>
+        <w:t xml:space="preserve">(my_numbers)</w:t>
+      </w:r>
+    </w:p>
+    <w:p>
+      <w:pPr>
+        <w:pStyle w:val="SourceCode"/>
+      </w:pPr>
+      <w:r>
+        <w:rPr>
+          <w:rStyle w:val="VerbatimChar"/>
+        </w:rPr>
+        <w:t xml:space="preserve">## [1] 3</w:t>
+      </w:r>
+    </w:p>
+    <w:p>
+      <w:pPr>
+        <w:pStyle w:val="SourceCode"/>
+      </w:pPr>
+      <w:r>
+        <w:rPr>
+          <w:rStyle w:val="CommentTok"/>
+        </w:rPr>
+        <w:t xml:space="preserve"># extend the vector by adding in an NA</w:t>
+      </w:r>
+      <w:r>
+        <w:br w:type="textWrapping"/>
+      </w:r>
+      <w:r>
+        <w:rPr>
+          <w:rStyle w:val="NormalTok"/>
+        </w:rPr>
+        <w:t xml:space="preserve">my_numbers2 &lt;-</w:t>
+      </w:r>
+      <w:r>
+        <w:rPr>
+          <w:rStyle w:val="StringTok"/>
+        </w:rPr>
+        <w:t xml:space="preserve"> </w:t>
+      </w:r>
+      <w:r>
+        <w:rPr>
+          <w:rStyle w:val="KeywordTok"/>
+        </w:rPr>
+        <w:t xml:space="preserve">c</w:t>
+      </w:r>
+      <w:r>
+        <w:rPr>
+          <w:rStyle w:val="NormalTok"/>
+        </w:rPr>
+        <w:t xml:space="preserve">(my_numbers, </w:t>
+      </w:r>
+      <w:r>
+        <w:rPr>
+          <w:rStyle w:val="OtherTok"/>
+        </w:rPr>
+        <w:t xml:space="preserve">NA</w:t>
+      </w:r>
+      <w:r>
+        <w:rPr>
+          <w:rStyle w:val="NormalTok"/>
+        </w:rPr>
+        <w:t xml:space="preserve">)</w:t>
+      </w:r>
+      <w:r>
+        <w:br w:type="textWrapping"/>
+      </w:r>
+      <w:r>
+        <w:rPr>
+          <w:rStyle w:val="CommentTok"/>
+        </w:rPr>
+        <w:t xml:space="preserve"># mean() gives different answer, why?</w:t>
+      </w:r>
+      <w:r>
+        <w:br w:type="textWrapping"/>
+      </w:r>
+      <w:r>
+        <w:rPr>
+          <w:rStyle w:val="KeywordTok"/>
+        </w:rPr>
+        <w:t xml:space="preserve">mean</w:t>
+      </w:r>
+      <w:r>
+        <w:rPr>
+          <w:rStyle w:val="NormalTok"/>
+        </w:rPr>
+        <w:t xml:space="preserve">(my_numbers2)</w:t>
+      </w:r>
+    </w:p>
+    <w:p>
+      <w:pPr>
+        <w:pStyle w:val="SourceCode"/>
+      </w:pPr>
+      <w:r>
+        <w:rPr>
+          <w:rStyle w:val="VerbatimChar"/>
+        </w:rPr>
+        <w:t xml:space="preserve">## [1] NA</w:t>
+      </w:r>
+    </w:p>
+    <w:p>
+      <w:pPr>
+        <w:pStyle w:val="SourceCode"/>
+      </w:pPr>
+      <w:r>
+        <w:rPr>
+          <w:rStyle w:val="CommentTok"/>
+        </w:rPr>
+        <w:t xml:space="preserve"># use the help!</w:t>
+      </w:r>
+      <w:r>
+        <w:br w:type="textWrapping"/>
+      </w:r>
+      <w:r>
+        <w:rPr>
+          <w:rStyle w:val="NormalTok"/>
+        </w:rPr>
+        <w:t xml:space="preserve">?mean</w:t>
+      </w:r>
+      <w:r>
+        <w:br w:type="textWrapping"/>
+      </w:r>
+      <w:r>
+        <w:rPr>
+          <w:rStyle w:val="CommentTok"/>
+        </w:rPr>
+        <w:t xml:space="preserve"># ahhhh there's an argument to throw out NAs</w:t>
+      </w:r>
+      <w:r>
+        <w:br w:type="textWrapping"/>
+      </w:r>
+      <w:r>
+        <w:rPr>
+          <w:rStyle w:val="KeywordTok"/>
+        </w:rPr>
+        <w:t xml:space="preserve">mean</w:t>
+      </w:r>
+      <w:r>
+        <w:rPr>
+          <w:rStyle w:val="NormalTok"/>
+        </w:rPr>
+        <w:t xml:space="preserve">(my_numbers2, </w:t>
+      </w:r>
+      <w:r>
+        <w:rPr>
+          <w:rStyle w:val="DataTypeTok"/>
+        </w:rPr>
+        <w:t xml:space="preserve">na.rm =</w:t>
+      </w:r>
+      <w:r>
+        <w:rPr>
+          <w:rStyle w:val="NormalTok"/>
+        </w:rPr>
+        <w:t xml:space="preserve"> </w:t>
+      </w:r>
+      <w:r>
+        <w:rPr>
+          <w:rStyle w:val="OtherTok"/>
+        </w:rPr>
+        <w:t xml:space="preserve">TRUE</w:t>
+      </w:r>
+      <w:r>
+        <w:rPr>
+          <w:rStyle w:val="NormalTok"/>
+        </w:rPr>
+        <w:t xml:space="preserve">)</w:t>
+      </w:r>
+    </w:p>
+    <w:p>
+      <w:pPr>
+        <w:pStyle w:val="SourceCode"/>
+      </w:pPr>
+      <w:r>
+        <w:rPr>
+          <w:rStyle w:val="VerbatimChar"/>
+        </w:rPr>
+        <w:t xml:space="preserve">## [1] 3</w:t>
+      </w:r>
+    </w:p>
+    <w:p>
+      <w:pPr>
+        <w:pStyle w:val="SourceCode"/>
+      </w:pPr>
+      <w:r>
+        <w:rPr>
+          <w:rStyle w:val="CommentTok"/>
+        </w:rPr>
+        <w:t xml:space="preserve"># this line provokes a simple error:</w:t>
+      </w:r>
+      <w:r>
+        <w:br w:type="textWrapping"/>
+      </w:r>
+      <w:r>
+        <w:rPr>
+          <w:rStyle w:val="CommentTok"/>
+        </w:rPr>
+        <w:t xml:space="preserve">#mean()</w:t>
+      </w:r>
+    </w:p>
+    <w:p>
+      <w:pPr>
+        <w:pStyle w:val="FirstParagraph"/>
+      </w:pPr>
+      <w:r>
+        <w:t xml:space="preserve">Now I’m going to copy and paste some example code from</w:t>
+      </w:r>
+      <w:r>
+        <w:t xml:space="preserve"> </w:t>
+      </w:r>
+      <w:r>
+        <w:rPr>
+          <w:rStyle w:val="VerbatimChar"/>
+        </w:rPr>
+        <w:t xml:space="preserve">?mean</w:t>
+      </w:r>
+      <w:r>
+        <w:t xml:space="preserve"> </w:t>
+      </w:r>
+      <w:r>
+        <w:t xml:space="preserve">to see how to get a feel for working with a</w:t>
       </w:r>
       <w:r>
         <w:t xml:space="preserve"> </w:t>
@@ -275,31 +1200,471 @@
         <w:rPr>
           <w:i/>
         </w:rPr>
-        <w:t xml:space="preserve">manually</w:t>
-      </w:r>
-      <w:r>
-        <w:t xml:space="preserve"> </w:t>
-      </w:r>
-      <w:r>
-        <w:t xml:space="preserve">run the code in the chunk below. If you knit the document if will be skipped. We do this because you only need to install these packages once, not every time you run this file. Either knit the chunk using the little green</w:t>
-      </w:r>
-      <w:r>
-        <w:t xml:space="preserve"> </w:t>
-      </w:r>
-      <w:r>
-        <w:t xml:space="preserve">“</w:t>
-      </w:r>
-      <w:r>
-        <w:t xml:space="preserve">play</w:t>
-      </w:r>
-      <w:r>
-        <w:t xml:space="preserve">”</w:t>
-      </w:r>
-      <w:r>
-        <w:t xml:space="preserve"> </w:t>
-      </w:r>
-      <w:r>
-        <w:t xml:space="preserve">arrow to the right of the chunk area, or copy and paste the text into the console window.</w:t>
+        <w:t xml:space="preserve">strange and exotic</w:t>
+      </w:r>
+      <w:r>
+        <w:t xml:space="preserve"> </w:t>
+      </w:r>
+      <w:r>
+        <w:t xml:space="preserve">function that we’ve never seen before and have no idea how to use.</w:t>
+      </w:r>
+    </w:p>
+    <w:p>
+      <w:pPr>
+        <w:pStyle w:val="SourceCode"/>
+      </w:pPr>
+      <w:r>
+        <w:rPr>
+          <w:rStyle w:val="NormalTok"/>
+        </w:rPr>
+        <w:t xml:space="preserve">x  &lt;-</w:t>
+      </w:r>
+      <w:r>
+        <w:rPr>
+          <w:rStyle w:val="StringTok"/>
+        </w:rPr>
+        <w:t xml:space="preserve"> </w:t>
+      </w:r>
+      <w:r>
+        <w:rPr>
+          <w:rStyle w:val="KeywordTok"/>
+        </w:rPr>
+        <w:t xml:space="preserve">c</w:t>
+      </w:r>
+      <w:r>
+        <w:rPr>
+          <w:rStyle w:val="NormalTok"/>
+        </w:rPr>
+        <w:t xml:space="preserve">(</w:t>
+      </w:r>
+      <w:r>
+        <w:rPr>
+          <w:rStyle w:val="DecValTok"/>
+        </w:rPr>
+        <w:t xml:space="preserve">0</w:t>
+      </w:r>
+      <w:r>
+        <w:rPr>
+          <w:rStyle w:val="OperatorTok"/>
+        </w:rPr>
+        <w:t xml:space="preserve">:</w:t>
+      </w:r>
+      <w:r>
+        <w:rPr>
+          <w:rStyle w:val="DecValTok"/>
+        </w:rPr>
+        <w:t xml:space="preserve">10</w:t>
+      </w:r>
+      <w:r>
+        <w:rPr>
+          <w:rStyle w:val="NormalTok"/>
+        </w:rPr>
+        <w:t xml:space="preserve">, </w:t>
+      </w:r>
+      <w:r>
+        <w:rPr>
+          <w:rStyle w:val="DecValTok"/>
+        </w:rPr>
+        <w:t xml:space="preserve">50</w:t>
+      </w:r>
+      <w:r>
+        <w:rPr>
+          <w:rStyle w:val="NormalTok"/>
+        </w:rPr>
+        <w:t xml:space="preserve">)</w:t>
+      </w:r>
+      <w:r>
+        <w:br w:type="textWrapping"/>
+      </w:r>
+      <w:r>
+        <w:rPr>
+          <w:rStyle w:val="NormalTok"/>
+        </w:rPr>
+        <w:t xml:space="preserve">xm &lt;-</w:t>
+      </w:r>
+      <w:r>
+        <w:rPr>
+          <w:rStyle w:val="StringTok"/>
+        </w:rPr>
+        <w:t xml:space="preserve"> </w:t>
+      </w:r>
+      <w:r>
+        <w:rPr>
+          <w:rStyle w:val="KeywordTok"/>
+        </w:rPr>
+        <w:t xml:space="preserve">mean</w:t>
+      </w:r>
+      <w:r>
+        <w:rPr>
+          <w:rStyle w:val="NormalTok"/>
+        </w:rPr>
+        <w:t xml:space="preserve">(x)</w:t>
+      </w:r>
+      <w:r>
+        <w:br w:type="textWrapping"/>
+      </w:r>
+      <w:r>
+        <w:rPr>
+          <w:rStyle w:val="NormalTok"/>
+        </w:rPr>
+        <w:t xml:space="preserve">xm</w:t>
+      </w:r>
+    </w:p>
+    <w:p>
+      <w:pPr>
+        <w:pStyle w:val="SourceCode"/>
+      </w:pPr>
+      <w:r>
+        <w:rPr>
+          <w:rStyle w:val="VerbatimChar"/>
+        </w:rPr>
+        <w:t xml:space="preserve">## [1] 8.75</w:t>
+      </w:r>
+    </w:p>
+    <w:p>
+      <w:pPr>
+        <w:pStyle w:val="SourceCode"/>
+      </w:pPr>
+      <w:r>
+        <w:rPr>
+          <w:rStyle w:val="KeywordTok"/>
+        </w:rPr>
+        <w:t xml:space="preserve">c</w:t>
+      </w:r>
+      <w:r>
+        <w:rPr>
+          <w:rStyle w:val="NormalTok"/>
+        </w:rPr>
+        <w:t xml:space="preserve">(xm, </w:t>
+      </w:r>
+      <w:r>
+        <w:rPr>
+          <w:rStyle w:val="KeywordTok"/>
+        </w:rPr>
+        <w:t xml:space="preserve">mean</w:t>
+      </w:r>
+      <w:r>
+        <w:rPr>
+          <w:rStyle w:val="NormalTok"/>
+        </w:rPr>
+        <w:t xml:space="preserve">(x, </w:t>
+      </w:r>
+      <w:r>
+        <w:rPr>
+          <w:rStyle w:val="DataTypeTok"/>
+        </w:rPr>
+        <w:t xml:space="preserve">trim =</w:t>
+      </w:r>
+      <w:r>
+        <w:rPr>
+          <w:rStyle w:val="NormalTok"/>
+        </w:rPr>
+        <w:t xml:space="preserve"> </w:t>
+      </w:r>
+      <w:r>
+        <w:rPr>
+          <w:rStyle w:val="FloatTok"/>
+        </w:rPr>
+        <w:t xml:space="preserve">0.10</w:t>
+      </w:r>
+      <w:r>
+        <w:rPr>
+          <w:rStyle w:val="NormalTok"/>
+        </w:rPr>
+        <w:t xml:space="preserve">))</w:t>
+      </w:r>
+    </w:p>
+    <w:p>
+      <w:pPr>
+        <w:pStyle w:val="SourceCode"/>
+      </w:pPr>
+      <w:r>
+        <w:rPr>
+          <w:rStyle w:val="VerbatimChar"/>
+        </w:rPr>
+        <w:t xml:space="preserve">## [1] 8.75 5.50</w:t>
+      </w:r>
+    </w:p>
+    <w:p>
+      <w:pPr>
+        <w:pStyle w:val="FirstParagraph"/>
+      </w:pPr>
+      <w:r>
+        <w:t xml:space="preserve">Maybe between the act of running this code and actually reading the help file we can figure out what the</w:t>
+      </w:r>
+      <w:r>
+        <w:t xml:space="preserve"> </w:t>
+      </w:r>
+      <w:r>
+        <w:rPr>
+          <w:rStyle w:val="VerbatimChar"/>
+        </w:rPr>
+        <w:t xml:space="preserve">trim</w:t>
+      </w:r>
+      <w:r>
+        <w:t xml:space="preserve"> </w:t>
+      </w:r>
+      <w:r>
+        <w:t xml:space="preserve">argument does.</w:t>
+      </w:r>
+    </w:p>
+    <w:p>
+      <w:pPr>
+        <w:pStyle w:val="Heading2"/>
+      </w:pPr>
+      <w:bookmarkStart w:id="27" w:name="make-a-plot"/>
+      <w:r>
+        <w:t xml:space="preserve">Make a Plot</w:t>
+      </w:r>
+      <w:bookmarkEnd w:id="27"/>
+    </w:p>
+    <w:p>
+      <w:pPr>
+        <w:pStyle w:val="FirstParagraph"/>
+      </w:pPr>
+      <w:r>
+        <w:t xml:space="preserve">If you generate a plot, it gets included in the final output automatically,</w:t>
+      </w:r>
+      <w:r>
+        <w:t xml:space="preserve"> </w:t>
+      </w:r>
+      <w:r>
+        <w:t xml:space="preserve">which is great!</w:t>
+      </w:r>
+    </w:p>
+    <w:p>
+      <w:pPr>
+        <w:pStyle w:val="SourceCode"/>
+      </w:pPr>
+      <w:r>
+        <w:rPr>
+          <w:rStyle w:val="KeywordTok"/>
+        </w:rPr>
+        <w:t xml:space="preserve">plot</w:t>
+      </w:r>
+      <w:r>
+        <w:rPr>
+          <w:rStyle w:val="NormalTok"/>
+        </w:rPr>
+        <w:t xml:space="preserve">(my_numbers)</w:t>
+      </w:r>
+    </w:p>
+    <w:p>
+      <w:pPr>
+        <w:pStyle w:val="FirstParagraph"/>
+      </w:pPr>
+      <w:r>
+        <w:drawing>
+          <wp:inline>
+            <wp:extent cx="5334000" cy="3333750"/>
+            <wp:effectExtent b="0" l="0" r="0" t="0"/>
+            <wp:docPr descr="" title="" id="1" name="Picture"/>
+            <a:graphic>
+              <a:graphicData uri="http://schemas.openxmlformats.org/drawingml/2006/picture">
+                <pic:pic>
+                  <pic:nvPicPr>
+                    <pic:cNvPr descr="VizNotes_files/figure-docx/unnamed-chunk-5-1.png" id="0" name="Picture"/>
+                    <pic:cNvPicPr>
+                      <a:picLocks noChangeArrowheads="1" noChangeAspect="1"/>
+                    </pic:cNvPicPr>
+                  </pic:nvPicPr>
+                  <pic:blipFill>
+                    <a:blip r:embed="rId28"/>
+                    <a:stretch>
+                      <a:fillRect/>
+                    </a:stretch>
+                  </pic:blipFill>
+                  <pic:spPr bwMode="auto">
+                    <a:xfrm>
+                      <a:off x="0" y="0"/>
+                      <a:ext cx="5334000" cy="3333750"/>
+                    </a:xfrm>
+                    <a:prstGeom prst="rect">
+                      <a:avLst/>
+                    </a:prstGeom>
+                    <a:noFill/>
+                    <a:ln w="9525">
+                      <a:noFill/>
+                      <a:headEnd/>
+                      <a:tailEnd/>
+                    </a:ln>
+                  </pic:spPr>
+                </pic:pic>
+              </a:graphicData>
+            </a:graphic>
+          </wp:inline>
+        </w:drawing>
+      </w:r>
+      <w:r>
+        <w:t xml:space="preserve"> </w:t>
+      </w:r>
+      <w:r>
+        <w:t xml:space="preserve">## what kind of object do we have?</w:t>
+      </w:r>
+    </w:p>
+    <w:p>
+      <w:pPr>
+        <w:pStyle w:val="BodyText"/>
+      </w:pPr>
+      <w:r>
+        <w:rPr>
+          <w:rStyle w:val="VerbatimChar"/>
+        </w:rPr>
+        <w:t xml:space="preserve">str()</w:t>
+      </w:r>
+      <w:r>
+        <w:t xml:space="preserve"> </w:t>
+      </w:r>
+      <w:r>
+        <w:t xml:space="preserve">tells us what an object is in and gives a taste of what’s in it.</w:t>
+      </w:r>
+      <w:r>
+        <w:t xml:space="preserve"> </w:t>
+      </w:r>
+      <w:r>
+        <w:rPr>
+          <w:rStyle w:val="VerbatimChar"/>
+        </w:rPr>
+        <w:t xml:space="preserve">view()</w:t>
+      </w:r>
+      <w:r>
+        <w:t xml:space="preserve"> </w:t>
+      </w:r>
+      <w:r>
+        <w:t xml:space="preserve">opens an object to the extent possible in a viewer. Only makes sense for tabular data IMO. DANGER don’t edit data by hand in</w:t>
+      </w:r>
+      <w:r>
+        <w:t xml:space="preserve"> </w:t>
+      </w:r>
+      <w:r>
+        <w:rPr>
+          <w:rStyle w:val="VerbatimChar"/>
+        </w:rPr>
+        <w:t xml:space="preserve">R</w:t>
+      </w:r>
+      <w:r>
+        <w:t xml:space="preserve">, and avoid it elsewhere too.</w:t>
+      </w:r>
+    </w:p>
+    <w:p>
+      <w:pPr>
+        <w:pStyle w:val="SourceCode"/>
+      </w:pPr>
+      <w:r>
+        <w:rPr>
+          <w:rStyle w:val="KeywordTok"/>
+        </w:rPr>
+        <w:t xml:space="preserve">str</w:t>
+      </w:r>
+      <w:r>
+        <w:rPr>
+          <w:rStyle w:val="NormalTok"/>
+        </w:rPr>
+        <w:t xml:space="preserve">(titanic)</w:t>
+      </w:r>
+    </w:p>
+    <w:p>
+      <w:pPr>
+        <w:pStyle w:val="SourceCode"/>
+      </w:pPr>
+      <w:r>
+        <w:rPr>
+          <w:rStyle w:val="VerbatimChar"/>
+        </w:rPr>
+        <w:t xml:space="preserve">## 'data.frame':    4 obs. of  4 variables:</w:t>
+      </w:r>
+      <w:r>
+        <w:br w:type="textWrapping"/>
+      </w:r>
+      <w:r>
+        <w:rPr>
+          <w:rStyle w:val="VerbatimChar"/>
+        </w:rPr>
+        <w:t xml:space="preserve">##  $ fate   : Factor w/ 2 levels "perished","survived": 1 1 2 2</w:t>
+      </w:r>
+      <w:r>
+        <w:br w:type="textWrapping"/>
+      </w:r>
+      <w:r>
+        <w:rPr>
+          <w:rStyle w:val="VerbatimChar"/>
+        </w:rPr>
+        <w:t xml:space="preserve">##  $ sex    : Factor w/ 2 levels "female","male": 2 1 2 1</w:t>
+      </w:r>
+      <w:r>
+        <w:br w:type="textWrapping"/>
+      </w:r>
+      <w:r>
+        <w:rPr>
+          <w:rStyle w:val="VerbatimChar"/>
+        </w:rPr>
+        <w:t xml:space="preserve">##  $ n      : num  1364 126 367 344</w:t>
+      </w:r>
+      <w:r>
+        <w:br w:type="textWrapping"/>
+      </w:r>
+      <w:r>
+        <w:rPr>
+          <w:rStyle w:val="VerbatimChar"/>
+        </w:rPr>
+        <w:t xml:space="preserve">##  $ percent: num  62 5.7 16.7 15.6</w:t>
+      </w:r>
+    </w:p>
+    <w:p>
+      <w:pPr>
+        <w:pStyle w:val="SourceCode"/>
+      </w:pPr>
+      <w:r>
+        <w:rPr>
+          <w:rStyle w:val="KeywordTok"/>
+        </w:rPr>
+        <w:t xml:space="preserve">view</w:t>
+      </w:r>
+      <w:r>
+        <w:rPr>
+          <w:rStyle w:val="NormalTok"/>
+        </w:rPr>
+        <w:t xml:space="preserve">(titanic)</w:t>
+      </w:r>
+    </w:p>
+    <w:p>
+      <w:pPr>
+        <w:pStyle w:val="FirstParagraph"/>
+      </w:pPr>
+      <w:r>
+        <w:t xml:space="preserve">At this point Tim tried to wax philosophical about the virtues of tidy programming, visible programming (that is, formulas not hidden from view), forgetful</w:t>
+      </w:r>
+      <w:r>
+        <w:t xml:space="preserve"> </w:t>
+      </w:r>
+      <w:r>
+        <w:rPr>
+          <w:rStyle w:val="VerbatimChar"/>
+        </w:rPr>
+        <w:t xml:space="preserve">R</w:t>
+      </w:r>
+      <w:r>
+        <w:t xml:space="preserve"> </w:t>
+      </w:r>
+      <w:r>
+        <w:t xml:space="preserve">sessions, and things of this nature. Now a couple other primitive lessons.</w:t>
+      </w:r>
+    </w:p>
+    <w:p>
+      <w:pPr>
+        <w:pStyle w:val="BodyText"/>
+      </w:pPr>
+      <w:r>
+        <w:rPr>
+          <w:rStyle w:val="VerbatimChar"/>
+        </w:rPr>
+        <w:t xml:space="preserve">R</w:t>
+      </w:r>
+      <w:r>
+        <w:t xml:space="preserve"> </w:t>
+      </w:r>
+      <w:r>
+        <w:t xml:space="preserve">coerces objects to the lowest common denominator.</w:t>
       </w:r>
     </w:p>
     <w:p>
@@ -310,37 +1675,243 @@
         <w:rPr>
           <w:rStyle w:val="CommentTok"/>
         </w:rPr>
-        <w:t xml:space="preserve">## This code will not be evaluated automatically.</w:t>
-      </w:r>
-      <w:r>
-        <w:br w:type="textWrapping"/>
-      </w:r>
+        <w:t xml:space="preserve"># integer vs double. Double wins!</w:t>
+      </w:r>
+      <w:r>
+        <w:br w:type="textWrapping"/>
+      </w:r>
+      <w:r>
+        <w:rPr>
+          <w:rStyle w:val="NormalTok"/>
+        </w:rPr>
+        <w:t xml:space="preserve">ints &lt;-</w:t>
+      </w:r>
+      <w:r>
+        <w:rPr>
+          <w:rStyle w:val="StringTok"/>
+        </w:rPr>
+        <w:t xml:space="preserve"> </w:t>
+      </w:r>
+      <w:r>
+        <w:rPr>
+          <w:rStyle w:val="KeywordTok"/>
+        </w:rPr>
+        <w:t xml:space="preserve">as.integer</w:t>
+      </w:r>
+      <w:r>
+        <w:rPr>
+          <w:rStyle w:val="NormalTok"/>
+        </w:rPr>
+        <w:t xml:space="preserve">(</w:t>
+      </w:r>
+      <w:r>
+        <w:rPr>
+          <w:rStyle w:val="KeywordTok"/>
+        </w:rPr>
+        <w:t xml:space="preserve">c</w:t>
+      </w:r>
+      <w:r>
+        <w:rPr>
+          <w:rStyle w:val="NormalTok"/>
+        </w:rPr>
+        <w:t xml:space="preserve">(</w:t>
+      </w:r>
+      <w:r>
+        <w:rPr>
+          <w:rStyle w:val="DecValTok"/>
+        </w:rPr>
+        <w:t xml:space="preserve">1</w:t>
+      </w:r>
+      <w:r>
+        <w:rPr>
+          <w:rStyle w:val="NormalTok"/>
+        </w:rPr>
+        <w:t xml:space="preserve">,</w:t>
+      </w:r>
+      <w:r>
+        <w:rPr>
+          <w:rStyle w:val="DecValTok"/>
+        </w:rPr>
+        <w:t xml:space="preserve">2</w:t>
+      </w:r>
+      <w:r>
+        <w:rPr>
+          <w:rStyle w:val="NormalTok"/>
+        </w:rPr>
+        <w:t xml:space="preserve">,</w:t>
+      </w:r>
+      <w:r>
+        <w:rPr>
+          <w:rStyle w:val="DecValTok"/>
+        </w:rPr>
+        <w:t xml:space="preserve">3</w:t>
+      </w:r>
+      <w:r>
+        <w:rPr>
+          <w:rStyle w:val="NormalTok"/>
+        </w:rPr>
+        <w:t xml:space="preserve">))</w:t>
+      </w:r>
+      <w:r>
+        <w:br w:type="textWrapping"/>
+      </w:r>
+      <w:r>
+        <w:rPr>
+          <w:rStyle w:val="KeywordTok"/>
+        </w:rPr>
+        <w:t xml:space="preserve">str</w:t>
+      </w:r>
+      <w:r>
+        <w:rPr>
+          <w:rStyle w:val="NormalTok"/>
+        </w:rPr>
+        <w:t xml:space="preserve">(ints)</w:t>
+      </w:r>
+    </w:p>
+    <w:p>
+      <w:pPr>
+        <w:pStyle w:val="SourceCode"/>
+      </w:pPr>
+      <w:r>
+        <w:rPr>
+          <w:rStyle w:val="VerbatimChar"/>
+        </w:rPr>
+        <w:t xml:space="preserve">##  int [1:3] 1 2 3</w:t>
+      </w:r>
+    </w:p>
+    <w:p>
+      <w:pPr>
+        <w:pStyle w:val="SourceCode"/>
+      </w:pPr>
+      <w:r>
+        <w:rPr>
+          <w:rStyle w:val="KeywordTok"/>
+        </w:rPr>
+        <w:t xml:space="preserve">str</w:t>
+      </w:r>
+      <w:r>
+        <w:rPr>
+          <w:rStyle w:val="NormalTok"/>
+        </w:rPr>
+        <w:t xml:space="preserve">(</w:t>
+      </w:r>
+      <w:r>
+        <w:rPr>
+          <w:rStyle w:val="KeywordTok"/>
+        </w:rPr>
+        <w:t xml:space="preserve">c</w:t>
+      </w:r>
+      <w:r>
+        <w:rPr>
+          <w:rStyle w:val="NormalTok"/>
+        </w:rPr>
+        <w:t xml:space="preserve">(ints, pi))</w:t>
+      </w:r>
+    </w:p>
+    <w:p>
+      <w:pPr>
+        <w:pStyle w:val="SourceCode"/>
+      </w:pPr>
+      <w:r>
+        <w:rPr>
+          <w:rStyle w:val="VerbatimChar"/>
+        </w:rPr>
+        <w:t xml:space="preserve">##  num [1:4] 1 2 3 3.14</w:t>
+      </w:r>
+    </w:p>
+    <w:p>
+      <w:pPr>
+        <w:pStyle w:val="SourceCode"/>
+      </w:pPr>
       <w:r>
         <w:rPr>
           <w:rStyle w:val="CommentTok"/>
         </w:rPr>
-        <w:t xml:space="preserve">## (Notice the eval = FALSE declaration in the options section of the</w:t>
-      </w:r>
-      <w:r>
-        <w:br w:type="textWrapping"/>
-      </w:r>
+        <w:t xml:space="preserve"># character beats integer / numeric etc</w:t>
+      </w:r>
+      <w:r>
+        <w:br w:type="textWrapping"/>
+      </w:r>
+      <w:r>
+        <w:rPr>
+          <w:rStyle w:val="KeywordTok"/>
+        </w:rPr>
+        <w:t xml:space="preserve">str</w:t>
+      </w:r>
+      <w:r>
+        <w:rPr>
+          <w:rStyle w:val="NormalTok"/>
+        </w:rPr>
+        <w:t xml:space="preserve">(</w:t>
+      </w:r>
+      <w:r>
+        <w:rPr>
+          <w:rStyle w:val="KeywordTok"/>
+        </w:rPr>
+        <w:t xml:space="preserve">c</w:t>
+      </w:r>
+      <w:r>
+        <w:rPr>
+          <w:rStyle w:val="NormalTok"/>
+        </w:rPr>
+        <w:t xml:space="preserve">(ints, </w:t>
+      </w:r>
+      <w:r>
+        <w:rPr>
+          <w:rStyle w:val="StringTok"/>
+        </w:rPr>
+        <w:t xml:space="preserve">"a character string"</w:t>
+      </w:r>
+      <w:r>
+        <w:rPr>
+          <w:rStyle w:val="NormalTok"/>
+        </w:rPr>
+        <w:t xml:space="preserve">))</w:t>
+      </w:r>
+    </w:p>
+    <w:p>
+      <w:pPr>
+        <w:pStyle w:val="SourceCode"/>
+      </w:pPr>
+      <w:r>
+        <w:rPr>
+          <w:rStyle w:val="VerbatimChar"/>
+        </w:rPr>
+        <w:t xml:space="preserve">##  chr [1:4] "1" "2" "3" "a character string"</w:t>
+      </w:r>
+    </w:p>
+    <w:p>
+      <w:pPr>
+        <w:pStyle w:val="FirstParagraph"/>
+      </w:pPr>
+      <w:r>
+        <w:t xml:space="preserve">What can we do with vectors. Everything (?) is a vector? I think everything is a vector.</w:t>
+      </w:r>
+    </w:p>
+    <w:p>
+      <w:pPr>
+        <w:pStyle w:val="SourceCode"/>
+      </w:pPr>
       <w:r>
         <w:rPr>
           <w:rStyle w:val="CommentTok"/>
         </w:rPr>
-        <w:t xml:space="preserve">## code chunk)</w:t>
-      </w:r>
-      <w:r>
-        <w:br w:type="textWrapping"/>
-      </w:r>
-      <w:r>
-        <w:br w:type="textWrapping"/>
-      </w:r>
-      <w:r>
-        <w:rPr>
-          <w:rStyle w:val="NormalTok"/>
-        </w:rPr>
-        <w:t xml:space="preserve">my_packages &lt;-</w:t>
+        <w:t xml:space="preserve"># elementwise operations</w:t>
+      </w:r>
+      <w:r>
+        <w:br w:type="textWrapping"/>
+      </w:r>
+      <w:r>
+        <w:rPr>
+          <w:rStyle w:val="NormalTok"/>
+        </w:rPr>
+        <w:t xml:space="preserve">ints </w:t>
+      </w:r>
+      <w:r>
+        <w:rPr>
+          <w:rStyle w:val="OperatorTok"/>
+        </w:rPr>
+        <w:t xml:space="preserve">*</w:t>
       </w:r>
       <w:r>
         <w:rPr>
@@ -350,712 +1921,181 @@
       </w:r>
       <w:r>
         <w:rPr>
-          <w:rStyle w:val="KeywordTok"/>
-        </w:rPr>
-        <w:t xml:space="preserve">c</w:t>
-      </w:r>
-      <w:r>
-        <w:rPr>
-          <w:rStyle w:val="NormalTok"/>
-        </w:rPr>
-        <w:t xml:space="preserve">(</w:t>
+          <w:rStyle w:val="DecValTok"/>
+        </w:rPr>
+        <w:t xml:space="preserve">2</w:t>
+      </w:r>
+      <w:r>
+        <w:rPr>
+          <w:rStyle w:val="NormalTok"/>
+        </w:rPr>
+        <w:t xml:space="preserve"> </w:t>
+      </w:r>
+      <w:r>
+        <w:rPr>
+          <w:rStyle w:val="CommentTok"/>
+        </w:rPr>
+        <w:t xml:space="preserve"># with a scalar</w:t>
+      </w:r>
+    </w:p>
+    <w:p>
+      <w:pPr>
+        <w:pStyle w:val="SourceCode"/>
+      </w:pPr>
+      <w:r>
+        <w:rPr>
+          <w:rStyle w:val="VerbatimChar"/>
+        </w:rPr>
+        <w:t xml:space="preserve">## [1] 2 4 6</w:t>
+      </w:r>
+    </w:p>
+    <w:p>
+      <w:pPr>
+        <w:pStyle w:val="SourceCode"/>
+      </w:pPr>
+      <w:r>
+        <w:rPr>
+          <w:rStyle w:val="NormalTok"/>
+        </w:rPr>
+        <w:t xml:space="preserve">ints </w:t>
+      </w:r>
+      <w:r>
+        <w:rPr>
+          <w:rStyle w:val="OperatorTok"/>
+        </w:rPr>
+        <w:t xml:space="preserve">+</w:t>
       </w:r>
       <w:r>
         <w:rPr>
           <w:rStyle w:val="StringTok"/>
         </w:rPr>
-        <w:t xml:space="preserve">"tidyverse"</w:t>
-      </w:r>
-      <w:r>
-        <w:rPr>
-          <w:rStyle w:val="NormalTok"/>
-        </w:rPr>
-        <w:t xml:space="preserve">, </w:t>
+        <w:t xml:space="preserve"> </w:t>
+      </w:r>
+      <w:r>
+        <w:rPr>
+          <w:rStyle w:val="DecValTok"/>
+        </w:rPr>
+        <w:t xml:space="preserve">2</w:t>
+      </w:r>
+    </w:p>
+    <w:p>
+      <w:pPr>
+        <w:pStyle w:val="SourceCode"/>
+      </w:pPr>
+      <w:r>
+        <w:rPr>
+          <w:rStyle w:val="VerbatimChar"/>
+        </w:rPr>
+        <w:t xml:space="preserve">## [1] 3 4 5</w:t>
+      </w:r>
+    </w:p>
+    <w:p>
+      <w:pPr>
+        <w:pStyle w:val="SourceCode"/>
+      </w:pPr>
+      <w:r>
+        <w:rPr>
+          <w:rStyle w:val="NormalTok"/>
+        </w:rPr>
+        <w:t xml:space="preserve">ints </w:t>
+      </w:r>
+      <w:r>
+        <w:rPr>
+          <w:rStyle w:val="OperatorTok"/>
+        </w:rPr>
+        <w:t xml:space="preserve">^</w:t>
       </w:r>
       <w:r>
         <w:rPr>
           <w:rStyle w:val="StringTok"/>
         </w:rPr>
-        <w:t xml:space="preserve">"broom"</w:t>
-      </w:r>
-      <w:r>
-        <w:rPr>
-          <w:rStyle w:val="NormalTok"/>
-        </w:rPr>
-        <w:t xml:space="preserve">, </w:t>
+        <w:t xml:space="preserve"> </w:t>
+      </w:r>
+      <w:r>
+        <w:rPr>
+          <w:rStyle w:val="DecValTok"/>
+        </w:rPr>
+        <w:t xml:space="preserve">2</w:t>
+      </w:r>
+    </w:p>
+    <w:p>
+      <w:pPr>
+        <w:pStyle w:val="SourceCode"/>
+      </w:pPr>
+      <w:r>
+        <w:rPr>
+          <w:rStyle w:val="VerbatimChar"/>
+        </w:rPr>
+        <w:t xml:space="preserve">## [1] 1 4 9</w:t>
+      </w:r>
+    </w:p>
+    <w:p>
+      <w:pPr>
+        <w:pStyle w:val="SourceCode"/>
+      </w:pPr>
+      <w:r>
+        <w:rPr>
+          <w:rStyle w:val="CommentTok"/>
+        </w:rPr>
+        <w:t xml:space="preserve"># elementwise with an object of equal dimension</w:t>
+      </w:r>
+      <w:r>
+        <w:br w:type="textWrapping"/>
+      </w:r>
+      <w:r>
+        <w:rPr>
+          <w:rStyle w:val="NormalTok"/>
+        </w:rPr>
+        <w:t xml:space="preserve">ints </w:t>
+      </w:r>
+      <w:r>
+        <w:rPr>
+          <w:rStyle w:val="OperatorTok"/>
+        </w:rPr>
+        <w:t xml:space="preserve">*</w:t>
       </w:r>
       <w:r>
         <w:rPr>
           <w:rStyle w:val="StringTok"/>
         </w:rPr>
-        <w:t xml:space="preserve">"coefplot"</w:t>
-      </w:r>
-      <w:r>
-        <w:rPr>
-          <w:rStyle w:val="NormalTok"/>
-        </w:rPr>
-        <w:t xml:space="preserve">, </w:t>
-      </w:r>
-      <w:r>
-        <w:rPr>
-          <w:rStyle w:val="StringTok"/>
-        </w:rPr>
-        <w:t xml:space="preserve">"cowplot"</w:t>
-      </w:r>
-      <w:r>
-        <w:rPr>
-          <w:rStyle w:val="NormalTok"/>
-        </w:rPr>
-        <w:t xml:space="preserve">,</w:t>
-      </w:r>
-      <w:r>
-        <w:br w:type="textWrapping"/>
-      </w:r>
-      <w:r>
-        <w:rPr>
-          <w:rStyle w:val="NormalTok"/>
-        </w:rPr>
-        <w:t xml:space="preserve">                 </w:t>
-      </w:r>
-      <w:r>
-        <w:rPr>
-          <w:rStyle w:val="StringTok"/>
-        </w:rPr>
-        <w:t xml:space="preserve">"gapminder"</w:t>
-      </w:r>
-      <w:r>
-        <w:rPr>
-          <w:rStyle w:val="NormalTok"/>
-        </w:rPr>
-        <w:t xml:space="preserve">, </w:t>
-      </w:r>
-      <w:r>
-        <w:rPr>
-          <w:rStyle w:val="StringTok"/>
-        </w:rPr>
-        <w:t xml:space="preserve">"GGally"</w:t>
-      </w:r>
-      <w:r>
-        <w:rPr>
-          <w:rStyle w:val="NormalTok"/>
-        </w:rPr>
-        <w:t xml:space="preserve">, </w:t>
-      </w:r>
-      <w:r>
-        <w:rPr>
-          <w:rStyle w:val="StringTok"/>
-        </w:rPr>
-        <w:t xml:space="preserve">"ggrepel"</w:t>
-      </w:r>
-      <w:r>
-        <w:rPr>
-          <w:rStyle w:val="NormalTok"/>
-        </w:rPr>
-        <w:t xml:space="preserve">, </w:t>
-      </w:r>
-      <w:r>
-        <w:rPr>
-          <w:rStyle w:val="StringTok"/>
-        </w:rPr>
-        <w:t xml:space="preserve">"ggridges"</w:t>
-      </w:r>
-      <w:r>
-        <w:rPr>
-          <w:rStyle w:val="NormalTok"/>
-        </w:rPr>
-        <w:t xml:space="preserve">, </w:t>
-      </w:r>
-      <w:r>
-        <w:rPr>
-          <w:rStyle w:val="StringTok"/>
-        </w:rPr>
-        <w:t xml:space="preserve">"gridExtra"</w:t>
-      </w:r>
-      <w:r>
-        <w:rPr>
-          <w:rStyle w:val="NormalTok"/>
-        </w:rPr>
-        <w:t xml:space="preserve">,</w:t>
-      </w:r>
-      <w:r>
-        <w:br w:type="textWrapping"/>
-      </w:r>
-      <w:r>
-        <w:rPr>
-          <w:rStyle w:val="NormalTok"/>
-        </w:rPr>
-        <w:t xml:space="preserve">                 </w:t>
-      </w:r>
-      <w:r>
-        <w:rPr>
-          <w:rStyle w:val="StringTok"/>
-        </w:rPr>
-        <w:t xml:space="preserve">"here"</w:t>
-      </w:r>
-      <w:r>
-        <w:rPr>
-          <w:rStyle w:val="NormalTok"/>
-        </w:rPr>
-        <w:t xml:space="preserve">, </w:t>
-      </w:r>
-      <w:r>
-        <w:rPr>
-          <w:rStyle w:val="StringTok"/>
-        </w:rPr>
-        <w:t xml:space="preserve">"interplot"</w:t>
-      </w:r>
-      <w:r>
-        <w:rPr>
-          <w:rStyle w:val="NormalTok"/>
-        </w:rPr>
-        <w:t xml:space="preserve">, </w:t>
-      </w:r>
-      <w:r>
-        <w:rPr>
-          <w:rStyle w:val="StringTok"/>
-        </w:rPr>
-        <w:t xml:space="preserve">"margins"</w:t>
-      </w:r>
-      <w:r>
-        <w:rPr>
-          <w:rStyle w:val="NormalTok"/>
-        </w:rPr>
-        <w:t xml:space="preserve">, </w:t>
-      </w:r>
-      <w:r>
-        <w:rPr>
-          <w:rStyle w:val="StringTok"/>
-        </w:rPr>
-        <w:t xml:space="preserve">"maps"</w:t>
-      </w:r>
-      <w:r>
-        <w:rPr>
-          <w:rStyle w:val="NormalTok"/>
-        </w:rPr>
-        <w:t xml:space="preserve">, </w:t>
-      </w:r>
-      <w:r>
-        <w:rPr>
-          <w:rStyle w:val="StringTok"/>
-        </w:rPr>
-        <w:t xml:space="preserve">"mapproj"</w:t>
-      </w:r>
-      <w:r>
-        <w:rPr>
-          <w:rStyle w:val="NormalTok"/>
-        </w:rPr>
-        <w:t xml:space="preserve">,</w:t>
-      </w:r>
-      <w:r>
-        <w:br w:type="textWrapping"/>
-      </w:r>
-      <w:r>
-        <w:rPr>
-          <w:rStyle w:val="NormalTok"/>
-        </w:rPr>
-        <w:t xml:space="preserve">                 </w:t>
-      </w:r>
-      <w:r>
-        <w:rPr>
-          <w:rStyle w:val="StringTok"/>
-        </w:rPr>
-        <w:t xml:space="preserve">"mapdata"</w:t>
-      </w:r>
-      <w:r>
-        <w:rPr>
-          <w:rStyle w:val="NormalTok"/>
-        </w:rPr>
-        <w:t xml:space="preserve">, </w:t>
-      </w:r>
-      <w:r>
-        <w:rPr>
-          <w:rStyle w:val="StringTok"/>
-        </w:rPr>
-        <w:t xml:space="preserve">"MASS"</w:t>
-      </w:r>
-      <w:r>
-        <w:rPr>
-          <w:rStyle w:val="NormalTok"/>
-        </w:rPr>
-        <w:t xml:space="preserve">, </w:t>
-      </w:r>
-      <w:r>
-        <w:rPr>
-          <w:rStyle w:val="StringTok"/>
-        </w:rPr>
-        <w:t xml:space="preserve">"quantreg"</w:t>
-      </w:r>
-      <w:r>
-        <w:rPr>
-          <w:rStyle w:val="NormalTok"/>
-        </w:rPr>
-        <w:t xml:space="preserve">, </w:t>
-      </w:r>
-      <w:r>
-        <w:rPr>
-          <w:rStyle w:val="StringTok"/>
-        </w:rPr>
-        <w:t xml:space="preserve">"rlang"</w:t>
-      </w:r>
-      <w:r>
-        <w:rPr>
-          <w:rStyle w:val="NormalTok"/>
-        </w:rPr>
-        <w:t xml:space="preserve">, </w:t>
-      </w:r>
-      <w:r>
-        <w:rPr>
-          <w:rStyle w:val="StringTok"/>
-        </w:rPr>
-        <w:t xml:space="preserve">"scales"</w:t>
-      </w:r>
-      <w:r>
-        <w:rPr>
-          <w:rStyle w:val="NormalTok"/>
-        </w:rPr>
-        <w:t xml:space="preserve">,</w:t>
-      </w:r>
-      <w:r>
-        <w:br w:type="textWrapping"/>
-      </w:r>
-      <w:r>
-        <w:rPr>
-          <w:rStyle w:val="NormalTok"/>
-        </w:rPr>
-        <w:t xml:space="preserve">                 </w:t>
-      </w:r>
-      <w:r>
-        <w:rPr>
-          <w:rStyle w:val="StringTok"/>
-        </w:rPr>
-        <w:t xml:space="preserve">"survey"</w:t>
-      </w:r>
-      <w:r>
-        <w:rPr>
-          <w:rStyle w:val="NormalTok"/>
-        </w:rPr>
-        <w:t xml:space="preserve">, </w:t>
-      </w:r>
-      <w:r>
-        <w:rPr>
-          <w:rStyle w:val="StringTok"/>
-        </w:rPr>
-        <w:t xml:space="preserve">"srvyr"</w:t>
-      </w:r>
-      <w:r>
-        <w:rPr>
-          <w:rStyle w:val="NormalTok"/>
-        </w:rPr>
-        <w:t xml:space="preserve">, </w:t>
-      </w:r>
-      <w:r>
-        <w:rPr>
-          <w:rStyle w:val="StringTok"/>
-        </w:rPr>
-        <w:t xml:space="preserve">"viridis"</w:t>
-      </w:r>
-      <w:r>
-        <w:rPr>
-          <w:rStyle w:val="NormalTok"/>
-        </w:rPr>
-        <w:t xml:space="preserve">, </w:t>
-      </w:r>
-      <w:r>
-        <w:rPr>
-          <w:rStyle w:val="StringTok"/>
-        </w:rPr>
-        <w:t xml:space="preserve">"viridisLite"</w:t>
-      </w:r>
-      <w:r>
-        <w:rPr>
-          <w:rStyle w:val="NormalTok"/>
-        </w:rPr>
-        <w:t xml:space="preserve">, </w:t>
-      </w:r>
-      <w:r>
-        <w:rPr>
-          <w:rStyle w:val="StringTok"/>
-        </w:rPr>
-        <w:t xml:space="preserve">"devtools"</w:t>
-      </w:r>
-      <w:r>
-        <w:rPr>
-          <w:rStyle w:val="NormalTok"/>
-        </w:rPr>
-        <w:t xml:space="preserve">)</w:t>
-      </w:r>
-      <w:r>
-        <w:br w:type="textWrapping"/>
-      </w:r>
-      <w:r>
-        <w:br w:type="textWrapping"/>
-      </w:r>
-      <w:r>
-        <w:rPr>
-          <w:rStyle w:val="KeywordTok"/>
-        </w:rPr>
-        <w:t xml:space="preserve">install.packages</w:t>
-      </w:r>
-      <w:r>
-        <w:rPr>
-          <w:rStyle w:val="NormalTok"/>
-        </w:rPr>
-        <w:t xml:space="preserve">(my_packages, </w:t>
-      </w:r>
-      <w:r>
-        <w:rPr>
-          <w:rStyle w:val="DataTypeTok"/>
-        </w:rPr>
-        <w:t xml:space="preserve">repos =</w:t>
-      </w:r>
-      <w:r>
-        <w:rPr>
-          <w:rStyle w:val="NormalTok"/>
-        </w:rPr>
-        <w:t xml:space="preserve"> </w:t>
-      </w:r>
-      <w:r>
-        <w:rPr>
-          <w:rStyle w:val="StringTok"/>
-        </w:rPr>
-        <w:t xml:space="preserve">"http://cran.rstudio.com"</w:t>
-      </w:r>
-      <w:r>
-        <w:rPr>
-          <w:rStyle w:val="NormalTok"/>
-        </w:rPr>
-        <w:t xml:space="preserve">)</w:t>
-      </w:r>
-    </w:p>
-    <w:p>
-      <w:pPr>
-        <w:pStyle w:val="Heading2"/>
-      </w:pPr>
-      <w:bookmarkStart w:id="24" w:name="set-up-your-project-and-load-libraries"/>
-      <w:r>
-        <w:t xml:space="preserve">Set Up Your Project and Load Libraries</w:t>
-      </w:r>
-      <w:bookmarkEnd w:id="24"/>
+        <w:t xml:space="preserve"> </w:t>
+      </w:r>
+      <w:r>
+        <w:rPr>
+          <w:rStyle w:val="NormalTok"/>
+        </w:rPr>
+        <w:t xml:space="preserve">ints</w:t>
+      </w:r>
+    </w:p>
+    <w:p>
+      <w:pPr>
+        <w:pStyle w:val="SourceCode"/>
+      </w:pPr>
+      <w:r>
+        <w:rPr>
+          <w:rStyle w:val="VerbatimChar"/>
+        </w:rPr>
+        <w:t xml:space="preserve">## [1] 1 4 9</w:t>
+      </w:r>
     </w:p>
     <w:p>
       <w:pPr>
         <w:pStyle w:val="FirstParagraph"/>
       </w:pPr>
       <w:r>
-        <w:t xml:space="preserve">To begin we must load some libraries we will be using. If we do not load them, R will not be able to find the functions contained in these libraries. The tidyverse includes ggplot and other tools. We also load the socviz and gapminder libraries.</w:t>
-      </w:r>
-    </w:p>
-    <w:p>
-      <w:pPr>
-        <w:pStyle w:val="BodyText"/>
-      </w:pPr>
-      <w:r>
-        <w:t xml:space="preserve">Notice that here, the braces at the start of the code chunk have some additional options set in them. There is the language,</w:t>
-      </w:r>
-      <w:r>
-        <w:t xml:space="preserve"> </w:t>
-      </w:r>
-      <w:r>
-        <w:rPr>
-          <w:rStyle w:val="VerbatimChar"/>
-        </w:rPr>
-        <w:t xml:space="preserve">r</w:t>
-      </w:r>
-      <w:r>
-        <w:t xml:space="preserve">, as before. This is required. Then there is the word</w:t>
-      </w:r>
-      <w:r>
-        <w:t xml:space="preserve"> </w:t>
-      </w:r>
-      <w:r>
-        <w:rPr>
-          <w:rStyle w:val="VerbatimChar"/>
-        </w:rPr>
-        <w:t xml:space="preserve">setup</w:t>
-      </w:r>
-      <w:r>
-        <w:t xml:space="preserve">, which is a label for your code chunk. Labels are useful to briefly say what the chunk does. Label names must be unique (no two chunks in the same document can have the same label) and cannot contain spaces. Then, after the comma, an option is set:</w:t>
-      </w:r>
-      <w:r>
-        <w:t xml:space="preserve"> </w:t>
-      </w:r>
-      <w:r>
-        <w:rPr>
-          <w:rStyle w:val="VerbatimChar"/>
-        </w:rPr>
-        <w:t xml:space="preserve">include=FALSE</w:t>
-      </w:r>
-      <w:r>
-        <w:t xml:space="preserve">. This tells R to run this code but not to include the output in the final document.</w:t>
-      </w:r>
-    </w:p>
-    <w:p>
-      <w:pPr>
-        <w:pStyle w:val="BodyText"/>
-      </w:pPr>
-      <w:r>
-        <w:t xml:space="preserve">When you click the</w:t>
-      </w:r>
-      <w:r>
-        <w:t xml:space="preserve"> </w:t>
-      </w:r>
-      <w:r>
-        <w:rPr>
-          <w:b/>
-        </w:rPr>
-        <w:t xml:space="preserve">Knit</w:t>
-      </w:r>
-      <w:r>
-        <w:t xml:space="preserve"> </w:t>
-      </w:r>
-      <w:r>
-        <w:t xml:space="preserve">button a document will be generated that includes both content as well as the output of any embedded R code chunks within the document. You can embed an R code chunk like this:</w:t>
-      </w:r>
-    </w:p>
-    <w:p>
-      <w:pPr>
-        <w:pStyle w:val="SourceCode"/>
-      </w:pPr>
-      <w:r>
-        <w:rPr>
-          <w:rStyle w:val="NormalTok"/>
-        </w:rPr>
-        <w:t xml:space="preserve">gapminder</w:t>
-      </w:r>
-    </w:p>
-    <w:p>
-      <w:pPr>
-        <w:pStyle w:val="SourceCode"/>
-      </w:pPr>
-      <w:r>
-        <w:rPr>
-          <w:rStyle w:val="VerbatimChar"/>
-        </w:rPr>
-        <w:t xml:space="preserve">## # A tibble: 1,704 x 6</w:t>
-      </w:r>
-      <w:r>
-        <w:br w:type="textWrapping"/>
-      </w:r>
-      <w:r>
-        <w:rPr>
-          <w:rStyle w:val="VerbatimChar"/>
-        </w:rPr>
-        <w:t xml:space="preserve">##    country     continent  year lifeExp      pop gdpPercap</w:t>
-      </w:r>
-      <w:r>
-        <w:br w:type="textWrapping"/>
-      </w:r>
-      <w:r>
-        <w:rPr>
-          <w:rStyle w:val="VerbatimChar"/>
-        </w:rPr>
-        <w:t xml:space="preserve">##    &lt;fct&gt;       &lt;fct&gt;     &lt;int&gt;   &lt;dbl&gt;    &lt;int&gt;     &lt;dbl&gt;</w:t>
-      </w:r>
-      <w:r>
-        <w:br w:type="textWrapping"/>
-      </w:r>
-      <w:r>
-        <w:rPr>
-          <w:rStyle w:val="VerbatimChar"/>
-        </w:rPr>
-        <w:t xml:space="preserve">##  1 Afghanistan Asia       1952    28.8  8425333      779.</w:t>
-      </w:r>
-      <w:r>
-        <w:br w:type="textWrapping"/>
-      </w:r>
-      <w:r>
-        <w:rPr>
-          <w:rStyle w:val="VerbatimChar"/>
-        </w:rPr>
-        <w:t xml:space="preserve">##  2 Afghanistan Asia       1957    30.3  9240934      821.</w:t>
-      </w:r>
-      <w:r>
-        <w:br w:type="textWrapping"/>
-      </w:r>
-      <w:r>
-        <w:rPr>
-          <w:rStyle w:val="VerbatimChar"/>
-        </w:rPr>
-        <w:t xml:space="preserve">##  3 Afghanistan Asia       1962    32.0 10267083      853.</w:t>
-      </w:r>
-      <w:r>
-        <w:br w:type="textWrapping"/>
-      </w:r>
-      <w:r>
-        <w:rPr>
-          <w:rStyle w:val="VerbatimChar"/>
-        </w:rPr>
-        <w:t xml:space="preserve">##  4 Afghanistan Asia       1967    34.0 11537966      836.</w:t>
-      </w:r>
-      <w:r>
-        <w:br w:type="textWrapping"/>
-      </w:r>
-      <w:r>
-        <w:rPr>
-          <w:rStyle w:val="VerbatimChar"/>
-        </w:rPr>
-        <w:t xml:space="preserve">##  5 Afghanistan Asia       1972    36.1 13079460      740.</w:t>
-      </w:r>
-      <w:r>
-        <w:br w:type="textWrapping"/>
-      </w:r>
-      <w:r>
-        <w:rPr>
-          <w:rStyle w:val="VerbatimChar"/>
-        </w:rPr>
-        <w:t xml:space="preserve">##  6 Afghanistan Asia       1977    38.4 14880372      786.</w:t>
-      </w:r>
-      <w:r>
-        <w:br w:type="textWrapping"/>
-      </w:r>
-      <w:r>
-        <w:rPr>
-          <w:rStyle w:val="VerbatimChar"/>
-        </w:rPr>
-        <w:t xml:space="preserve">##  7 Afghanistan Asia       1982    39.9 12881816      978.</w:t>
-      </w:r>
-      <w:r>
-        <w:br w:type="textWrapping"/>
-      </w:r>
-      <w:r>
-        <w:rPr>
-          <w:rStyle w:val="VerbatimChar"/>
-        </w:rPr>
-        <w:t xml:space="preserve">##  8 Afghanistan Asia       1987    40.8 13867957      852.</w:t>
-      </w:r>
-      <w:r>
-        <w:br w:type="textWrapping"/>
-      </w:r>
-      <w:r>
-        <w:rPr>
-          <w:rStyle w:val="VerbatimChar"/>
-        </w:rPr>
-        <w:t xml:space="preserve">##  9 Afghanistan Asia       1992    41.7 16317921      649.</w:t>
-      </w:r>
-      <w:r>
-        <w:br w:type="textWrapping"/>
-      </w:r>
-      <w:r>
-        <w:rPr>
-          <w:rStyle w:val="VerbatimChar"/>
-        </w:rPr>
-        <w:t xml:space="preserve">## 10 Afghanistan Asia       1997    41.8 22227415      635.</w:t>
-      </w:r>
-      <w:r>
-        <w:br w:type="textWrapping"/>
-      </w:r>
-      <w:r>
-        <w:rPr>
-          <w:rStyle w:val="VerbatimChar"/>
-        </w:rPr>
-        <w:t xml:space="preserve">## # … with 1,694 more rows</w:t>
-      </w:r>
-    </w:p>
-    <w:p>
-      <w:pPr>
-        <w:pStyle w:val="FirstParagraph"/>
-      </w:pPr>
-      <w:r>
-        <w:t xml:space="preserve">The remainder of this document contains the chapter headings for the book, and an empty code chunk in each section to get you started. Try knitting this document now by clicking the</w:t>
-      </w:r>
-      <w:r>
-        <w:t xml:space="preserve"> </w:t>
-      </w:r>
-      <w:r>
-        <w:t xml:space="preserve">“</w:t>
-      </w:r>
-      <w:r>
-        <w:t xml:space="preserve">Knit</w:t>
-      </w:r>
-      <w:r>
-        <w:t xml:space="preserve">”</w:t>
-      </w:r>
-      <w:r>
-        <w:t xml:space="preserve"> </w:t>
-      </w:r>
-      <w:r>
-        <w:t xml:space="preserve">button in the RStudio toolbar, or choosing File &gt; Knit Document from the RStudio menu.</w:t>
-      </w:r>
-    </w:p>
-    <w:p>
-      <w:pPr>
-        <w:pStyle w:val="Heading2"/>
-      </w:pPr>
-      <w:bookmarkStart w:id="25" w:name="look-at-data"/>
-      <w:r>
-        <w:t xml:space="preserve">Look at Data</w:t>
-      </w:r>
-      <w:bookmarkEnd w:id="25"/>
-    </w:p>
-    <w:p>
-      <w:pPr>
-        <w:pStyle w:val="Heading2"/>
-      </w:pPr>
-      <w:bookmarkStart w:id="26" w:name="get-started"/>
-      <w:r>
-        <w:t xml:space="preserve">Get Started</w:t>
-      </w:r>
-      <w:bookmarkEnd w:id="26"/>
-    </w:p>
-    <w:p>
-      <w:pPr>
-        <w:pStyle w:val="Heading2"/>
-      </w:pPr>
-      <w:bookmarkStart w:id="27" w:name="make-a-plot"/>
-      <w:r>
-        <w:t xml:space="preserve">Make a Plot</w:t>
-      </w:r>
-      <w:bookmarkEnd w:id="27"/>
-    </w:p>
-    <w:p>
-      <w:pPr>
-        <w:pStyle w:val="Heading2"/>
-      </w:pPr>
-      <w:bookmarkStart w:id="28" w:name="show-the-right-numbers"/>
-      <w:r>
-        <w:t xml:space="preserve">Show the Right Numbers</w:t>
-      </w:r>
-      <w:bookmarkEnd w:id="28"/>
-    </w:p>
-    <w:p>
-      <w:pPr>
-        <w:pStyle w:val="Heading2"/>
-      </w:pPr>
-      <w:bookmarkStart w:id="29" w:name="graph-tables-make-labels-add-notes"/>
-      <w:r>
-        <w:t xml:space="preserve">Graph Tables, Make Labels, Add Notes</w:t>
-      </w:r>
-      <w:bookmarkEnd w:id="29"/>
-    </w:p>
-    <w:p>
-      <w:pPr>
-        <w:pStyle w:val="Heading2"/>
-      </w:pPr>
-      <w:bookmarkStart w:id="30" w:name="work-with-models"/>
-      <w:r>
-        <w:t xml:space="preserve">Work with Models</w:t>
-      </w:r>
-      <w:bookmarkEnd w:id="30"/>
-    </w:p>
-    <w:p>
-      <w:pPr>
-        <w:pStyle w:val="Heading2"/>
-      </w:pPr>
-      <w:bookmarkStart w:id="31" w:name="draw-maps"/>
-      <w:r>
-        <w:t xml:space="preserve">Draw Maps</w:t>
-      </w:r>
-      <w:bookmarkEnd w:id="31"/>
-    </w:p>
-    <w:p>
-      <w:pPr>
-        <w:pStyle w:val="Heading2"/>
-      </w:pPr>
-      <w:bookmarkStart w:id="32" w:name="refine-your-plots"/>
-      <w:r>
-        <w:t xml:space="preserve">Refine your Plots</w:t>
-      </w:r>
-      <w:bookmarkEnd w:id="32"/>
+        <w:t xml:space="preserve">Let’s generalize this statement. Matrices are vectors?</w:t>
+      </w:r>
+    </w:p>
+    <w:p>
+      <w:pPr>
+        <w:pStyle w:val="SourceCode"/>
+      </w:pPr>
+      <w:r>
+        <w:rPr>
+          <w:rStyle w:val="CommentTok"/>
+        </w:rPr>
+        <w:t xml:space="preserve"># class ended here! Oops.</w:t>
+      </w:r>
     </w:p>
     <w:sectPr/>
   </w:body>

</xml_diff>